<commit_message>
weekend mais c'est la mort
</commit_message>
<xml_diff>
--- a/Cahier des charges/Cahier Des Charges2.docx
+++ b/Cahier des charges/Cahier Des Charges2.docx
@@ -459,7 +459,7 @@
               <w:lang w:eastAsia="fr-FR"/>
             </w:rPr>
             <w:drawing>
-              <wp:anchor distT="0" distB="0" distL="114300" distR="114300" simplePos="0" relativeHeight="251658240" behindDoc="0" locked="0" layoutInCell="1" allowOverlap="1" wp14:anchorId="24254480" wp14:editId="44C1B419">
+              <wp:anchor distT="0" distB="0" distL="114300" distR="114300" simplePos="0" relativeHeight="251658240" behindDoc="0" locked="0" layoutInCell="1" allowOverlap="1" wp14:anchorId="273B21D6" wp14:editId="228DD0FB">
                 <wp:simplePos x="0" y="0"/>
                 <wp:positionH relativeFrom="column">
                   <wp:posOffset>3086735</wp:posOffset>
@@ -520,7 +520,7 @@
               <w:lang w:eastAsia="fr-FR"/>
             </w:rPr>
             <w:drawing>
-              <wp:anchor distT="0" distB="0" distL="114300" distR="114300" simplePos="0" relativeHeight="251659264" behindDoc="0" locked="0" layoutInCell="1" allowOverlap="1" wp14:anchorId="5626F581" wp14:editId="2FA52836">
+              <wp:anchor distT="0" distB="0" distL="114300" distR="114300" simplePos="0" relativeHeight="251659264" behindDoc="0" locked="0" layoutInCell="1" allowOverlap="1" wp14:anchorId="3596F68A" wp14:editId="7B7CDF4D">
                 <wp:simplePos x="0" y="0"/>
                 <wp:positionH relativeFrom="column">
                   <wp:posOffset>343535</wp:posOffset>
@@ -626,12 +626,10 @@
         </w:p>
         <w:p>
           <w:pPr>
-            <w:pStyle w:val="Titre"/>
+            <w:pStyle w:val="TM1"/>
             <w:rPr>
               <w:rStyle w:val="Lienhypertexte"/>
               <w:noProof/>
-              <w:sz w:val="16"/>
-              <w:szCs w:val="16"/>
             </w:rPr>
           </w:pPr>
         </w:p>
@@ -1220,8 +1218,20 @@
             <w:br w:type="page"/>
           </w:r>
         </w:p>
+        <w:p>
+          <w:pPr>
+            <w:spacing w:line="276" w:lineRule="auto"/>
+            <w:rPr>
+              <w:rFonts w:ascii="Cambria" w:eastAsia="Times New Roman" w:hAnsi="Cambria" w:cs="Times New Roman"/>
+              <w:sz w:val="80"/>
+              <w:szCs w:val="80"/>
+              <w:lang w:eastAsia="fr-FR"/>
+            </w:rPr>
+          </w:pPr>
+        </w:p>
       </w:sdtContent>
     </w:sdt>
+    <w:p/>
     <w:p>
       <w:pPr>
         <w:pStyle w:val="Titre1"/>
@@ -1241,19 +1251,9 @@
           <w:sz w:val="52"/>
           <w:szCs w:val="52"/>
         </w:rPr>
-        <w:lastRenderedPageBreak/>
         <w:t>Historique du document</w:t>
       </w:r>
       <w:bookmarkEnd w:id="0"/>
-    </w:p>
-    <w:p>
-      <w:pPr>
-        <w:pStyle w:val="Titre"/>
-        <w:rPr>
-          <w:sz w:val="16"/>
-          <w:szCs w:val="16"/>
-        </w:rPr>
-      </w:pPr>
     </w:p>
     <w:p/>
     <w:p/>
@@ -1541,11 +1541,9 @@
     </w:p>
     <w:p>
       <w:pPr>
-        <w:pStyle w:val="Titre"/>
-        <w:rPr>
-          <w:sz w:val="16"/>
-          <w:szCs w:val="16"/>
-        </w:rPr>
+        <w:tabs>
+          <w:tab w:val="left" w:pos="1040"/>
+        </w:tabs>
       </w:pPr>
     </w:p>
     <w:p>
@@ -1685,15 +1683,7 @@
         <w:fldChar w:fldCharType="end"/>
       </w:r>
     </w:p>
-    <w:p>
-      <w:pPr>
-        <w:pStyle w:val="Titre"/>
-        <w:rPr>
-          <w:sz w:val="16"/>
-          <w:szCs w:val="16"/>
-        </w:rPr>
-      </w:pPr>
-    </w:p>
+    <w:p/>
     <w:p/>
     <w:p>
       <w:pPr>
@@ -2283,15 +2273,7 @@
         <w:fldChar w:fldCharType="end"/>
       </w:r>
     </w:p>
-    <w:p>
-      <w:pPr>
-        <w:pStyle w:val="Titre"/>
-        <w:rPr>
-          <w:sz w:val="16"/>
-          <w:szCs w:val="16"/>
-        </w:rPr>
-      </w:pPr>
-    </w:p>
+    <w:p/>
     <w:p/>
     <w:p>
       <w:pPr>
@@ -2756,10 +2738,8 @@
     </w:p>
     <w:p>
       <w:pPr>
-        <w:pStyle w:val="Titre"/>
-        <w:rPr>
-          <w:sz w:val="16"/>
-          <w:szCs w:val="16"/>
+        <w:rPr>
+          <w:b/>
         </w:rPr>
       </w:pPr>
     </w:p>
@@ -3184,16 +3164,16 @@
         </w:numPr>
         <w:jc w:val="center"/>
         <w:rPr>
-          <w:sz w:val="16"/>
-          <w:szCs w:val="16"/>
-        </w:rPr>
-      </w:pPr>
-      <w:bookmarkStart w:id="5" w:name="_Toc372285927"/>
-      <w:r>
-        <w:rPr>
           <w:sz w:val="52"/>
           <w:szCs w:val="52"/>
         </w:rPr>
+      </w:pPr>
+      <w:bookmarkStart w:id="5" w:name="_Toc372285927"/>
+      <w:r>
+        <w:rPr>
+          <w:sz w:val="52"/>
+          <w:szCs w:val="52"/>
+        </w:rPr>
         <w:lastRenderedPageBreak/>
         <w:t>Etude de l’existant</w:t>
       </w:r>
@@ -3201,16 +3181,15 @@
     </w:p>
     <w:p>
       <w:pPr>
-        <w:pStyle w:val="Titre"/>
-        <w:rPr>
-          <w:sz w:val="16"/>
-          <w:szCs w:val="16"/>
-        </w:rPr>
-      </w:pPr>
-    </w:p>
-    <w:p>
-      <w:pPr>
-        <w:pStyle w:val="Titre"/>
+        <w:spacing w:line="276" w:lineRule="auto"/>
+        <w:rPr>
+          <w:rFonts w:asciiTheme="majorHAnsi" w:eastAsiaTheme="majorEastAsia" w:hAnsiTheme="majorHAnsi" w:cstheme="majorBidi"/>
+          <w:color w:val="17365D" w:themeColor="text2" w:themeShade="BF"/>
+          <w:spacing w:val="5"/>
+          <w:kern w:val="28"/>
+          <w:sz w:val="52"/>
+          <w:szCs w:val="52"/>
+        </w:rPr>
       </w:pPr>
       <w:r>
         <w:br w:type="page"/>
@@ -3245,10 +3224,7 @@
     <w:p>
       <w:pPr>
         <w:pStyle w:val="Titre"/>
-        <w:rPr>
-          <w:sz w:val="16"/>
-          <w:szCs w:val="16"/>
-        </w:rPr>
+        <w:jc w:val="center"/>
       </w:pPr>
     </w:p>
     <w:p/>
@@ -3882,7 +3858,13 @@
         <w:t>Cas d’utilisation</w:t>
       </w:r>
       <w:r>
-        <w:t> : Enregistrer une image.</w:t>
+        <w:t xml:space="preserve"> : </w:t>
+      </w:r>
+      <w:r>
+        <w:t>Enregistrer une image</w:t>
+      </w:r>
+      <w:r>
+        <w:t>.</w:t>
       </w:r>
     </w:p>
     <w:p>
@@ -3904,7 +3886,13 @@
         <w:t xml:space="preserve">Objectif </w:t>
       </w:r>
       <w:r>
-        <w:t>: Enregistrer une vue de l’objet.</w:t>
+        <w:t xml:space="preserve">: </w:t>
+      </w:r>
+      <w:r>
+        <w:t>Enregistrer une vue de l’objet</w:t>
+      </w:r>
+      <w:r>
+        <w:t>.</w:t>
       </w:r>
     </w:p>
     <w:p>
@@ -3915,7 +3903,10 @@
         <w:t>Pré conditions :</w:t>
       </w:r>
       <w:r>
-        <w:t xml:space="preserve"> Avoir un rendu affiché dans la fenêtre graphique.</w:t>
+        <w:t xml:space="preserve"> Avoir un rendu aff</w:t>
+      </w:r>
+      <w:r>
+        <w:t>iché dans la fenêtre graphique.</w:t>
       </w:r>
     </w:p>
     <w:p>
@@ -3926,7 +3917,10 @@
         <w:t>Post conditions :</w:t>
       </w:r>
       <w:r>
-        <w:t xml:space="preserve"> Image </w:t>
+        <w:t xml:space="preserve"> </w:t>
+      </w:r>
+      <w:r>
+        <w:t xml:space="preserve">Image </w:t>
       </w:r>
       <w:proofErr w:type="gramStart"/>
       <w:r>
@@ -3960,12 +3954,21 @@
     </w:p>
     <w:p>
       <w:r>
-        <w:t>1. L’utilisateur clique sur enregistrer une image.</w:t>
-      </w:r>
-    </w:p>
-    <w:p>
-      <w:r>
-        <w:t>2. L’application ouvre l’explorateur de l’ordinateur.</w:t>
+        <w:t xml:space="preserve">1. </w:t>
+      </w:r>
+      <w:r>
+        <w:t>L’utilisateur clique sur enregistrer une image</w:t>
+      </w:r>
+      <w:r>
+        <w:t>.</w:t>
+      </w:r>
+    </w:p>
+    <w:p>
+      <w:r>
+        <w:t>2. L’application ouvre l’explorateur de l’ordinateur</w:t>
+      </w:r>
+      <w:r>
+        <w:t>.</w:t>
       </w:r>
     </w:p>
     <w:p>
@@ -3982,6 +3985,8 @@
       <w:r>
         <w:t>5. L’application enregistre la vue dans le format imposé.</w:t>
       </w:r>
+      <w:bookmarkStart w:id="7" w:name="_GoBack"/>
+      <w:bookmarkEnd w:id="7"/>
     </w:p>
     <w:p/>
     <w:p>
@@ -4052,11 +4057,24 @@
     </w:p>
     <w:p>
       <w:pPr>
-        <w:pStyle w:val="Titre"/>
-        <w:rPr>
-          <w:sz w:val="16"/>
-          <w:szCs w:val="16"/>
-        </w:rPr>
+        <w:pStyle w:val="Paragraphedeliste"/>
+        <w:ind w:left="1428"/>
+        <w:jc w:val="both"/>
+      </w:pPr>
+    </w:p>
+    <w:p>
+      <w:pPr>
+        <w:jc w:val="both"/>
+      </w:pPr>
+    </w:p>
+    <w:p>
+      <w:pPr>
+        <w:jc w:val="both"/>
+      </w:pPr>
+    </w:p>
+    <w:p>
+      <w:pPr>
+        <w:jc w:val="both"/>
       </w:pPr>
     </w:p>
     <w:p>
@@ -4081,8 +4099,6 @@
           <w:u w:val="single"/>
         </w:rPr>
       </w:pPr>
-      <w:bookmarkStart w:id="7" w:name="_GoBack"/>
-      <w:bookmarkEnd w:id="7"/>
       <w:r>
         <w:rPr>
           <w:u w:val="single"/>
@@ -4397,7 +4413,7 @@
       <w:rPr>
         <w:noProof/>
       </w:rPr>
-      <w:t>9</w:t>
+      <w:t>10</w:t>
     </w:r>
     <w:r>
       <w:fldChar w:fldCharType="end"/>
@@ -5330,8 +5346,8 @@
   <w:abstractNum w:abstractNumId="7">
     <w:nsid w:val="6E63163D"/>
     <w:multiLevelType w:val="hybridMultilevel"/>
-    <w:tmpl w:val="2EEEAE22"/>
-    <w:lvl w:ilvl="0" w:tplc="F11AF2A2">
+    <w:tmpl w:val="A1604F76"/>
+    <w:lvl w:ilvl="0" w:tplc="0A26BED0">
       <w:start w:val="1"/>
       <w:numFmt w:val="upperRoman"/>
       <w:lvlText w:val="%1."/>
@@ -5341,8 +5357,6 @@
       </w:pPr>
       <w:rPr>
         <w:rFonts w:hint="default"/>
-        <w:sz w:val="52"/>
-        <w:szCs w:val="52"/>
       </w:rPr>
     </w:lvl>
     <w:lvl w:ilvl="1" w:tplc="040C0019" w:tentative="1">
@@ -7675,7 +7689,7 @@
 </file>
 
 <file path=customXml/itemProps2.xml><?xml version="1.0" encoding="utf-8"?>
-<ds:datastoreItem xmlns:ds="http://schemas.openxmlformats.org/officeDocument/2006/customXml" ds:itemID="{C20B9823-1969-4C08-AFEF-DE2C33EE5FCB}">
+<ds:datastoreItem xmlns:ds="http://schemas.openxmlformats.org/officeDocument/2006/customXml" ds:itemID="{85D36358-5844-4903-9935-A734AC2CF8D4}">
   <ds:schemaRefs>
     <ds:schemaRef ds:uri="http://schemas.openxmlformats.org/officeDocument/2006/bibliography"/>
   </ds:schemaRefs>

</xml_diff>

<commit_message>
Ajout du Chap Solution (CDC)
</commit_message>
<xml_diff>
--- a/Cahier des charges/Cahier Des Charges2.docx
+++ b/Cahier des charges/Cahier Des Charges2.docx
@@ -3858,13 +3858,7 @@
         <w:t>Cas d’utilisation</w:t>
       </w:r>
       <w:r>
-        <w:t xml:space="preserve"> : </w:t>
-      </w:r>
-      <w:r>
-        <w:t>Enregistrer une image</w:t>
-      </w:r>
-      <w:r>
-        <w:t>.</w:t>
+        <w:t> : Enregistrer une image.</w:t>
       </w:r>
     </w:p>
     <w:p>
@@ -3886,13 +3880,7 @@
         <w:t xml:space="preserve">Objectif </w:t>
       </w:r>
       <w:r>
-        <w:t xml:space="preserve">: </w:t>
-      </w:r>
-      <w:r>
-        <w:t>Enregistrer une vue de l’objet</w:t>
-      </w:r>
-      <w:r>
-        <w:t>.</w:t>
+        <w:t>: Enregistrer une vue de l’objet.</w:t>
       </w:r>
     </w:p>
     <w:p>
@@ -3903,10 +3891,7 @@
         <w:t>Pré conditions :</w:t>
       </w:r>
       <w:r>
-        <w:t xml:space="preserve"> Avoir un rendu aff</w:t>
-      </w:r>
-      <w:r>
-        <w:t>iché dans la fenêtre graphique.</w:t>
+        <w:t xml:space="preserve"> Avoir un rendu affiché dans la fenêtre graphique.</w:t>
       </w:r>
     </w:p>
     <w:p>
@@ -3917,10 +3902,7 @@
         <w:t>Post conditions :</w:t>
       </w:r>
       <w:r>
-        <w:t xml:space="preserve"> </w:t>
-      </w:r>
-      <w:r>
-        <w:t xml:space="preserve">Image </w:t>
+        <w:t xml:space="preserve"> Image </w:t>
       </w:r>
       <w:proofErr w:type="gramStart"/>
       <w:r>
@@ -3954,21 +3936,12 @@
     </w:p>
     <w:p>
       <w:r>
-        <w:t xml:space="preserve">1. </w:t>
-      </w:r>
-      <w:r>
-        <w:t>L’utilisateur clique sur enregistrer une image</w:t>
-      </w:r>
-      <w:r>
-        <w:t>.</w:t>
-      </w:r>
-    </w:p>
-    <w:p>
-      <w:r>
-        <w:t>2. L’application ouvre l’explorateur de l’ordinateur</w:t>
-      </w:r>
-      <w:r>
-        <w:t>.</w:t>
+        <w:t>1. L’utilisateur clique sur enregistrer une image.</w:t>
+      </w:r>
+    </w:p>
+    <w:p>
+      <w:r>
+        <w:t>2. L’application ouvre l’explorateur de l’ordinateur.</w:t>
       </w:r>
     </w:p>
     <w:p>
@@ -3985,8 +3958,6 @@
       <w:r>
         <w:t>5. L’application enregistre la vue dans le format imposé.</w:t>
       </w:r>
-      <w:bookmarkStart w:id="7" w:name="_GoBack"/>
-      <w:bookmarkEnd w:id="7"/>
     </w:p>
     <w:p/>
     <w:p>
@@ -4096,32 +4067,14 @@
         </w:numPr>
         <w:jc w:val="both"/>
         <w:rPr>
-          <w:u w:val="single"/>
-        </w:rPr>
-      </w:pPr>
-      <w:r>
-        <w:rPr>
-          <w:u w:val="single"/>
-        </w:rPr>
-        <w:t xml:space="preserve">Les </w:t>
-      </w:r>
-      <w:r>
-        <w:rPr>
-          <w:u w:val="single"/>
-        </w:rPr>
-        <w:t>c</w:t>
-      </w:r>
-      <w:r>
-        <w:rPr>
-          <w:u w:val="single"/>
-        </w:rPr>
-        <w:t>ontraintes organisationnelles</w:t>
-      </w:r>
-      <w:r>
-        <w:rPr>
-          <w:u w:val="single"/>
-        </w:rPr>
-        <w:t> :</w:t>
+          <w:b/>
+        </w:rPr>
+      </w:pPr>
+      <w:r>
+        <w:rPr>
+          <w:b/>
+        </w:rPr>
+        <w:t>Les contraintes organisationnelles :</w:t>
       </w:r>
     </w:p>
     <w:p>
@@ -4254,20 +4207,14 @@
         </w:numPr>
         <w:jc w:val="both"/>
         <w:rPr>
-          <w:u w:val="single"/>
-        </w:rPr>
-      </w:pPr>
-      <w:r>
-        <w:rPr>
-          <w:u w:val="single"/>
-        </w:rPr>
-        <w:t>Les c</w:t>
-      </w:r>
-      <w:r>
-        <w:rPr>
-          <w:u w:val="single"/>
-        </w:rPr>
-        <w:t>ontraintes Techniques :</w:t>
+          <w:b/>
+        </w:rPr>
+      </w:pPr>
+      <w:r>
+        <w:rPr>
+          <w:b/>
+        </w:rPr>
+        <w:t>Les contraintes Techniques :</w:t>
       </w:r>
     </w:p>
     <w:p>
@@ -4310,6 +4257,8 @@
       <w:pPr>
         <w:jc w:val="both"/>
       </w:pPr>
+      <w:bookmarkStart w:id="7" w:name="_GoBack"/>
+      <w:bookmarkEnd w:id="7"/>
     </w:p>
     <w:p>
       <w:pPr>
@@ -4342,10 +4291,529 @@
         <w:t>Utilisation de l'API OpenGL pour le rendu ainsi que des bibliothèques SDL/SFML pour créer l’interface.</w:t>
       </w:r>
     </w:p>
+    <w:p>
+      <w:pPr>
+        <w:spacing w:line="276" w:lineRule="auto"/>
+      </w:pPr>
+      <w:r>
+        <w:br w:type="page"/>
+      </w:r>
+    </w:p>
+    <w:p>
+      <w:pPr>
+        <w:pStyle w:val="Titre1"/>
+        <w:numPr>
+          <w:ilvl w:val="0"/>
+          <w:numId w:val="7"/>
+        </w:numPr>
+        <w:jc w:val="center"/>
+        <w:rPr>
+          <w:sz w:val="52"/>
+          <w:szCs w:val="52"/>
+        </w:rPr>
+      </w:pPr>
+      <w:r>
+        <w:rPr>
+          <w:sz w:val="52"/>
+          <w:szCs w:val="52"/>
+        </w:rPr>
+        <w:lastRenderedPageBreak/>
+        <w:t>La solution :</w:t>
+      </w:r>
+    </w:p>
+    <w:p/>
+    <w:p/>
+    <w:p/>
+    <w:p>
+      <w:pPr>
+        <w:pStyle w:val="Paragraphedeliste"/>
+        <w:ind w:left="1428"/>
+        <w:jc w:val="both"/>
+        <w:rPr>
+          <w:b/>
+        </w:rPr>
+      </w:pPr>
+    </w:p>
+    <w:p>
+      <w:pPr>
+        <w:pStyle w:val="Paragraphedeliste"/>
+        <w:numPr>
+          <w:ilvl w:val="0"/>
+          <w:numId w:val="9"/>
+        </w:numPr>
+        <w:jc w:val="both"/>
+        <w:rPr>
+          <w:b/>
+        </w:rPr>
+      </w:pPr>
+      <w:r>
+        <w:rPr>
+          <w:b/>
+        </w:rPr>
+        <w:t>Architecture technique</w:t>
+      </w:r>
+      <w:r>
+        <w:rPr>
+          <w:b/>
+        </w:rPr>
+        <w:tab/>
+        <w:t xml:space="preserve"> :</w:t>
+      </w:r>
+    </w:p>
+    <w:p>
+      <w:pPr>
+        <w:pStyle w:val="Paragraphedeliste"/>
+        <w:numPr>
+          <w:ilvl w:val="0"/>
+          <w:numId w:val="11"/>
+        </w:numPr>
+        <w:spacing w:after="200" w:line="276" w:lineRule="auto"/>
+        <w:jc w:val="both"/>
+      </w:pPr>
+      <w:r>
+        <w:t xml:space="preserve">Langages : C++, GLSL, </w:t>
+      </w:r>
+      <w:proofErr w:type="spellStart"/>
+      <w:r>
+        <w:t>LaTeX</w:t>
+      </w:r>
+      <w:proofErr w:type="spellEnd"/>
+    </w:p>
+    <w:p>
+      <w:pPr>
+        <w:pStyle w:val="Paragraphedeliste"/>
+        <w:numPr>
+          <w:ilvl w:val="0"/>
+          <w:numId w:val="11"/>
+        </w:numPr>
+        <w:spacing w:after="200" w:line="276" w:lineRule="auto"/>
+        <w:jc w:val="both"/>
+      </w:pPr>
+      <w:r>
+        <w:t xml:space="preserve">Bibliothèques : OpenGL, QT, SFML, </w:t>
+      </w:r>
+      <w:proofErr w:type="spellStart"/>
+      <w:r>
+        <w:t>OpenCV</w:t>
+      </w:r>
+      <w:proofErr w:type="spellEnd"/>
+    </w:p>
+    <w:p>
+      <w:pPr>
+        <w:pStyle w:val="Paragraphedeliste"/>
+        <w:numPr>
+          <w:ilvl w:val="0"/>
+          <w:numId w:val="11"/>
+        </w:numPr>
+        <w:spacing w:after="200" w:line="276" w:lineRule="auto"/>
+        <w:jc w:val="both"/>
+      </w:pPr>
+      <w:r>
+        <w:t xml:space="preserve">Utilisation de </w:t>
+      </w:r>
+      <w:proofErr w:type="spellStart"/>
+      <w:r>
+        <w:t>Shader</w:t>
+      </w:r>
+      <w:proofErr w:type="spellEnd"/>
+    </w:p>
+    <w:p>
+      <w:pPr>
+        <w:pStyle w:val="Paragraphedeliste"/>
+        <w:numPr>
+          <w:ilvl w:val="0"/>
+          <w:numId w:val="11"/>
+        </w:numPr>
+        <w:spacing w:after="200" w:line="276" w:lineRule="auto"/>
+        <w:jc w:val="both"/>
+      </w:pPr>
+      <w:r>
+        <w:t>IDE : Microsoft Visual Studio</w:t>
+      </w:r>
+    </w:p>
+    <w:p>
+      <w:pPr>
+        <w:pStyle w:val="Paragraphedeliste"/>
+        <w:spacing w:after="200" w:line="276" w:lineRule="auto"/>
+        <w:jc w:val="both"/>
+      </w:pPr>
+    </w:p>
+    <w:p>
+      <w:pPr>
+        <w:pStyle w:val="Paragraphedeliste"/>
+        <w:spacing w:after="200" w:line="276" w:lineRule="auto"/>
+        <w:jc w:val="both"/>
+      </w:pPr>
+    </w:p>
+    <w:p>
+      <w:pPr>
+        <w:pStyle w:val="Paragraphedeliste"/>
+        <w:spacing w:after="200" w:line="276" w:lineRule="auto"/>
+        <w:jc w:val="both"/>
+      </w:pPr>
+    </w:p>
+    <w:p>
+      <w:pPr>
+        <w:pStyle w:val="Paragraphedeliste"/>
+        <w:numPr>
+          <w:ilvl w:val="0"/>
+          <w:numId w:val="9"/>
+        </w:numPr>
+        <w:jc w:val="both"/>
+        <w:rPr>
+          <w:b/>
+        </w:rPr>
+      </w:pPr>
+      <w:r>
+        <w:rPr>
+          <w:b/>
+        </w:rPr>
+        <w:t>Lots :</w:t>
+      </w:r>
+    </w:p>
+    <w:p>
+      <w:pPr>
+        <w:jc w:val="both"/>
+      </w:pPr>
+      <w:r>
+        <w:t xml:space="preserve">L’application sera </w:t>
+      </w:r>
+      <w:r>
+        <w:t>par lot.</w:t>
+      </w:r>
+    </w:p>
+    <w:p>
+      <w:pPr>
+        <w:jc w:val="both"/>
+      </w:pPr>
+      <w:r>
+        <w:t>Dans le cadre du projet, seul le lot n°1 sera remis avant la 1</w:t>
+      </w:r>
+      <w:r>
+        <w:rPr>
+          <w:vertAlign w:val="superscript"/>
+        </w:rPr>
+        <w:t>ière</w:t>
+      </w:r>
+      <w:r>
+        <w:t xml:space="preserve"> soutenance.</w:t>
+      </w:r>
+    </w:p>
+    <w:p>
+      <w:pPr>
+        <w:jc w:val="both"/>
+      </w:pPr>
+    </w:p>
+    <w:p>
+      <w:pPr>
+        <w:jc w:val="both"/>
+        <w:rPr>
+          <w:b/>
+        </w:rPr>
+      </w:pPr>
+      <w:r>
+        <w:rPr>
+          <w:b/>
+        </w:rPr>
+        <w:t>1</w:t>
+      </w:r>
+      <w:r>
+        <w:rPr>
+          <w:b/>
+          <w:vertAlign w:val="superscript"/>
+        </w:rPr>
+        <w:t>ier</w:t>
+      </w:r>
+      <w:r>
+        <w:rPr>
+          <w:b/>
+        </w:rPr>
+        <w:t xml:space="preserve"> lot : </w:t>
+      </w:r>
+    </w:p>
+    <w:p>
+      <w:pPr>
+        <w:jc w:val="both"/>
+      </w:pPr>
+      <w:r>
+        <w:t>La création du document « Etat de l’art »,  il comprend un développement sur :</w:t>
+      </w:r>
+    </w:p>
+    <w:p>
+      <w:pPr>
+        <w:pStyle w:val="Paragraphedeliste"/>
+        <w:numPr>
+          <w:ilvl w:val="0"/>
+          <w:numId w:val="12"/>
+        </w:numPr>
+        <w:spacing w:after="200" w:line="276" w:lineRule="auto"/>
+      </w:pPr>
+      <w:r>
+        <w:t>Le fonctionnement de l’affichage sur ordinateur,</w:t>
+      </w:r>
+    </w:p>
+    <w:p>
+      <w:pPr>
+        <w:pStyle w:val="Paragraphedeliste"/>
+        <w:numPr>
+          <w:ilvl w:val="0"/>
+          <w:numId w:val="12"/>
+        </w:numPr>
+        <w:spacing w:after="200" w:line="276" w:lineRule="auto"/>
+      </w:pPr>
+      <w:r>
+        <w:t>Le fonctionnement du pipeline graphique,</w:t>
+      </w:r>
+    </w:p>
+    <w:p>
+      <w:pPr>
+        <w:pStyle w:val="Paragraphedeliste"/>
+        <w:numPr>
+          <w:ilvl w:val="0"/>
+          <w:numId w:val="12"/>
+        </w:numPr>
+        <w:spacing w:after="200" w:line="276" w:lineRule="auto"/>
+      </w:pPr>
+      <w:r>
+        <w:t xml:space="preserve">Les </w:t>
+      </w:r>
+      <w:proofErr w:type="spellStart"/>
+      <w:r>
+        <w:t>Shaders</w:t>
+      </w:r>
+      <w:proofErr w:type="spellEnd"/>
+      <w:r>
+        <w:t>,</w:t>
+      </w:r>
+    </w:p>
+    <w:p>
+      <w:pPr>
+        <w:pStyle w:val="Paragraphedeliste"/>
+        <w:numPr>
+          <w:ilvl w:val="0"/>
+          <w:numId w:val="12"/>
+        </w:numPr>
+        <w:spacing w:after="200" w:line="276" w:lineRule="auto"/>
+      </w:pPr>
+      <w:r>
+        <w:t xml:space="preserve">Les différents outils de rendu 3D (OpenGL, </w:t>
+      </w:r>
+      <w:proofErr w:type="spellStart"/>
+      <w:r>
+        <w:t>MatLab</w:t>
+      </w:r>
+      <w:proofErr w:type="spellEnd"/>
+      <w:r>
+        <w:t>).</w:t>
+      </w:r>
+    </w:p>
+    <w:p>
+      <w:pPr>
+        <w:rPr>
+          <w:b/>
+        </w:rPr>
+      </w:pPr>
+      <w:r>
+        <w:rPr>
+          <w:b/>
+        </w:rPr>
+        <w:t>2</w:t>
+      </w:r>
+      <w:r>
+        <w:rPr>
+          <w:b/>
+          <w:vertAlign w:val="superscript"/>
+        </w:rPr>
+        <w:t>ième</w:t>
+      </w:r>
+      <w:r>
+        <w:rPr>
+          <w:b/>
+        </w:rPr>
+        <w:t> lot :</w:t>
+      </w:r>
+    </w:p>
+    <w:p>
+      <w:r>
+        <w:t>La création d’une application en C++ utilisant les méthodes trouvées dans l’Etat de l’art.</w:t>
+      </w:r>
+    </w:p>
+    <w:p>
+      <w:r>
+        <w:t>Il comprend :</w:t>
+      </w:r>
+    </w:p>
+    <w:p>
+      <w:pPr>
+        <w:pStyle w:val="Paragraphedeliste"/>
+        <w:numPr>
+          <w:ilvl w:val="0"/>
+          <w:numId w:val="13"/>
+        </w:numPr>
+        <w:spacing w:after="200" w:line="276" w:lineRule="auto"/>
+      </w:pPr>
+      <w:r>
+        <w:t>Une IHM,</w:t>
+      </w:r>
+    </w:p>
+    <w:p>
+      <w:pPr>
+        <w:pStyle w:val="Paragraphedeliste"/>
+        <w:numPr>
+          <w:ilvl w:val="0"/>
+          <w:numId w:val="13"/>
+        </w:numPr>
+        <w:spacing w:after="200" w:line="276" w:lineRule="auto"/>
+      </w:pPr>
+      <w:r>
+        <w:t>Le rendu 3D d’un lot d’images,</w:t>
+      </w:r>
+    </w:p>
+    <w:p>
+      <w:pPr>
+        <w:pStyle w:val="Paragraphedeliste"/>
+        <w:numPr>
+          <w:ilvl w:val="0"/>
+          <w:numId w:val="13"/>
+        </w:numPr>
+        <w:spacing w:after="200" w:line="276" w:lineRule="auto"/>
+      </w:pPr>
+      <w:r>
+        <w:t>La possibilité de modifier l’éclairage de la scène,</w:t>
+      </w:r>
+    </w:p>
+    <w:p>
+      <w:pPr>
+        <w:pStyle w:val="Paragraphedeliste"/>
+        <w:numPr>
+          <w:ilvl w:val="0"/>
+          <w:numId w:val="13"/>
+        </w:numPr>
+        <w:spacing w:after="200" w:line="276" w:lineRule="auto"/>
+      </w:pPr>
+      <w:r>
+        <w:t>La possibilité de bouger autour de l’objet et de zoomer dessus,</w:t>
+      </w:r>
+    </w:p>
+    <w:p>
+      <w:pPr>
+        <w:pStyle w:val="Paragraphedeliste"/>
+        <w:numPr>
+          <w:ilvl w:val="0"/>
+          <w:numId w:val="13"/>
+        </w:numPr>
+        <w:spacing w:after="200" w:line="276" w:lineRule="auto"/>
+      </w:pPr>
+      <w:r>
+        <w:t>La mise en place de filtre permettant de changer le rendu de la pièce.</w:t>
+      </w:r>
+    </w:p>
+    <w:p>
+      <w:pPr>
+        <w:jc w:val="both"/>
+      </w:pPr>
+    </w:p>
+    <w:p>
+      <w:pPr>
+        <w:jc w:val="both"/>
+      </w:pPr>
+    </w:p>
+    <w:p>
+      <w:pPr>
+        <w:jc w:val="both"/>
+      </w:pPr>
+    </w:p>
+    <w:p>
+      <w:pPr>
+        <w:pStyle w:val="Paragraphedeliste"/>
+        <w:numPr>
+          <w:ilvl w:val="0"/>
+          <w:numId w:val="9"/>
+        </w:numPr>
+        <w:jc w:val="both"/>
+        <w:rPr>
+          <w:b/>
+        </w:rPr>
+      </w:pPr>
+      <w:r>
+        <w:rPr>
+          <w:b/>
+        </w:rPr>
+        <w:t>Les Maquettes :</w:t>
+      </w:r>
+    </w:p>
+    <w:p>
+      <w:pPr>
+        <w:jc w:val="both"/>
+      </w:pPr>
+      <w:r>
+        <w:rPr>
+          <w:noProof/>
+          <w:lang w:eastAsia="fr-FR"/>
+        </w:rPr>
+        <w:lastRenderedPageBreak/>
+        <w:drawing>
+          <wp:inline distT="0" distB="0" distL="0" distR="0" wp14:anchorId="07811FDC" wp14:editId="7FAFE4E1">
+            <wp:extent cx="5760720" cy="3739718"/>
+            <wp:effectExtent l="0" t="0" r="0" b="0"/>
+            <wp:docPr id="3" name="Image 3" descr="C:\Users\Charly\Documents\GitHub\Etat_De_L_Art\Cahier des charges\ihm.png"/>
+            <wp:cNvGraphicFramePr>
+              <a:graphicFrameLocks xmlns:a="http://schemas.openxmlformats.org/drawingml/2006/main" noChangeAspect="1"/>
+            </wp:cNvGraphicFramePr>
+            <a:graphic xmlns:a="http://schemas.openxmlformats.org/drawingml/2006/main">
+              <a:graphicData uri="http://schemas.openxmlformats.org/drawingml/2006/picture">
+                <pic:pic xmlns:pic="http://schemas.openxmlformats.org/drawingml/2006/picture">
+                  <pic:nvPicPr>
+                    <pic:cNvPr id="0" name="Picture 2" descr="C:\Users\Charly\Documents\GitHub\Etat_De_L_Art\Cahier des charges\ihm.png"/>
+                    <pic:cNvPicPr>
+                      <a:picLocks noChangeAspect="1" noChangeArrowheads="1"/>
+                    </pic:cNvPicPr>
+                  </pic:nvPicPr>
+                  <pic:blipFill>
+                    <a:blip r:embed="rId13">
+                      <a:extLst>
+                        <a:ext uri="{28A0092B-C50C-407E-A947-70E740481C1C}">
+                          <a14:useLocalDpi xmlns:a14="http://schemas.microsoft.com/office/drawing/2010/main" val="0"/>
+                        </a:ext>
+                      </a:extLst>
+                    </a:blip>
+                    <a:srcRect/>
+                    <a:stretch>
+                      <a:fillRect/>
+                    </a:stretch>
+                  </pic:blipFill>
+                  <pic:spPr bwMode="auto">
+                    <a:xfrm>
+                      <a:off x="0" y="0"/>
+                      <a:ext cx="5760720" cy="3739718"/>
+                    </a:xfrm>
+                    <a:prstGeom prst="rect">
+                      <a:avLst/>
+                    </a:prstGeom>
+                    <a:noFill/>
+                    <a:ln>
+                      <a:noFill/>
+                    </a:ln>
+                  </pic:spPr>
+                </pic:pic>
+              </a:graphicData>
+            </a:graphic>
+          </wp:inline>
+        </w:drawing>
+      </w:r>
+    </w:p>
+    <w:p>
+      <w:pPr>
+        <w:jc w:val="both"/>
+      </w:pPr>
+      <w:r>
+        <w:t>L’IHM affiche un rendu 3D d’une ou plusieurs d’image(s), et la possibilité de le paramétrer.</w:t>
+      </w:r>
+    </w:p>
     <w:p/>
     <w:sectPr>
-      <w:headerReference w:type="default" r:id="rId13"/>
-      <w:footerReference w:type="default" r:id="rId14"/>
+      <w:headerReference w:type="default" r:id="rId14"/>
+      <w:footerReference w:type="default" r:id="rId15"/>
       <w:pgSz w:w="11906" w:h="16838"/>
       <w:pgMar w:top="1417" w:right="1417" w:bottom="1417" w:left="1417" w:header="708" w:footer="708" w:gutter="0"/>
       <w:pgNumType w:start="0"/>
@@ -4413,7 +4881,7 @@
       <w:rPr>
         <w:noProof/>
       </w:rPr>
-      <w:t>10</w:t>
+      <w:t>11</w:t>
     </w:r>
     <w:r>
       <w:fldChar w:fldCharType="end"/>
@@ -4583,7 +5051,7 @@
   <w:abstractNum w:abstractNumId="0">
     <w:nsid w:val="023B448E"/>
     <w:multiLevelType w:val="hybridMultilevel"/>
-    <w:tmpl w:val="4478129A"/>
+    <w:tmpl w:val="3466B820"/>
     <w:lvl w:ilvl="0" w:tplc="040C0009">
       <w:start w:val="1"/>
       <w:numFmt w:val="bullet"/>
@@ -4807,6 +5275,119 @@
     </w:lvl>
   </w:abstractNum>
   <w:abstractNum w:abstractNumId="2">
+    <w:nsid w:val="0A9236CA"/>
+    <w:multiLevelType w:val="hybridMultilevel"/>
+    <w:tmpl w:val="3FD8A87E"/>
+    <w:lvl w:ilvl="0" w:tplc="040C0001">
+      <w:start w:val="1"/>
+      <w:numFmt w:val="bullet"/>
+      <w:lvlText w:val=""/>
+      <w:lvlJc w:val="left"/>
+      <w:pPr>
+        <w:ind w:left="720" w:hanging="360"/>
+      </w:pPr>
+      <w:rPr>
+        <w:rFonts w:ascii="Symbol" w:hAnsi="Symbol" w:hint="default"/>
+      </w:rPr>
+    </w:lvl>
+    <w:lvl w:ilvl="1" w:tplc="040C0003" w:tentative="1">
+      <w:start w:val="1"/>
+      <w:numFmt w:val="bullet"/>
+      <w:lvlText w:val="o"/>
+      <w:lvlJc w:val="left"/>
+      <w:pPr>
+        <w:ind w:left="1440" w:hanging="360"/>
+      </w:pPr>
+      <w:rPr>
+        <w:rFonts w:ascii="Courier New" w:hAnsi="Courier New" w:cs="Courier New" w:hint="default"/>
+      </w:rPr>
+    </w:lvl>
+    <w:lvl w:ilvl="2" w:tplc="040C0005" w:tentative="1">
+      <w:start w:val="1"/>
+      <w:numFmt w:val="bullet"/>
+      <w:lvlText w:val=""/>
+      <w:lvlJc w:val="left"/>
+      <w:pPr>
+        <w:ind w:left="2160" w:hanging="360"/>
+      </w:pPr>
+      <w:rPr>
+        <w:rFonts w:ascii="Wingdings" w:hAnsi="Wingdings" w:hint="default"/>
+      </w:rPr>
+    </w:lvl>
+    <w:lvl w:ilvl="3" w:tplc="040C0001" w:tentative="1">
+      <w:start w:val="1"/>
+      <w:numFmt w:val="bullet"/>
+      <w:lvlText w:val=""/>
+      <w:lvlJc w:val="left"/>
+      <w:pPr>
+        <w:ind w:left="2880" w:hanging="360"/>
+      </w:pPr>
+      <w:rPr>
+        <w:rFonts w:ascii="Symbol" w:hAnsi="Symbol" w:hint="default"/>
+      </w:rPr>
+    </w:lvl>
+    <w:lvl w:ilvl="4" w:tplc="040C0003" w:tentative="1">
+      <w:start w:val="1"/>
+      <w:numFmt w:val="bullet"/>
+      <w:lvlText w:val="o"/>
+      <w:lvlJc w:val="left"/>
+      <w:pPr>
+        <w:ind w:left="3600" w:hanging="360"/>
+      </w:pPr>
+      <w:rPr>
+        <w:rFonts w:ascii="Courier New" w:hAnsi="Courier New" w:cs="Courier New" w:hint="default"/>
+      </w:rPr>
+    </w:lvl>
+    <w:lvl w:ilvl="5" w:tplc="040C0005" w:tentative="1">
+      <w:start w:val="1"/>
+      <w:numFmt w:val="bullet"/>
+      <w:lvlText w:val=""/>
+      <w:lvlJc w:val="left"/>
+      <w:pPr>
+        <w:ind w:left="4320" w:hanging="360"/>
+      </w:pPr>
+      <w:rPr>
+        <w:rFonts w:ascii="Wingdings" w:hAnsi="Wingdings" w:hint="default"/>
+      </w:rPr>
+    </w:lvl>
+    <w:lvl w:ilvl="6" w:tplc="040C0001" w:tentative="1">
+      <w:start w:val="1"/>
+      <w:numFmt w:val="bullet"/>
+      <w:lvlText w:val=""/>
+      <w:lvlJc w:val="left"/>
+      <w:pPr>
+        <w:ind w:left="5040" w:hanging="360"/>
+      </w:pPr>
+      <w:rPr>
+        <w:rFonts w:ascii="Symbol" w:hAnsi="Symbol" w:hint="default"/>
+      </w:rPr>
+    </w:lvl>
+    <w:lvl w:ilvl="7" w:tplc="040C0003" w:tentative="1">
+      <w:start w:val="1"/>
+      <w:numFmt w:val="bullet"/>
+      <w:lvlText w:val="o"/>
+      <w:lvlJc w:val="left"/>
+      <w:pPr>
+        <w:ind w:left="5760" w:hanging="360"/>
+      </w:pPr>
+      <w:rPr>
+        <w:rFonts w:ascii="Courier New" w:hAnsi="Courier New" w:cs="Courier New" w:hint="default"/>
+      </w:rPr>
+    </w:lvl>
+    <w:lvl w:ilvl="8" w:tplc="040C0005" w:tentative="1">
+      <w:start w:val="1"/>
+      <w:numFmt w:val="bullet"/>
+      <w:lvlText w:val=""/>
+      <w:lvlJc w:val="left"/>
+      <w:pPr>
+        <w:ind w:left="6480" w:hanging="360"/>
+      </w:pPr>
+      <w:rPr>
+        <w:rFonts w:ascii="Wingdings" w:hAnsi="Wingdings" w:hint="default"/>
+      </w:rPr>
+    </w:lvl>
+  </w:abstractNum>
+  <w:abstractNum w:abstractNumId="3">
     <w:nsid w:val="127005D6"/>
     <w:multiLevelType w:val="hybridMultilevel"/>
     <w:tmpl w:val="348EA7F8"/>
@@ -4892,7 +5473,7 @@
       </w:pPr>
     </w:lvl>
   </w:abstractNum>
-  <w:abstractNum w:abstractNumId="3">
+  <w:abstractNum w:abstractNumId="4">
     <w:nsid w:val="2A914601"/>
     <w:multiLevelType w:val="hybridMultilevel"/>
     <w:tmpl w:val="C638E23C"/>
@@ -5005,7 +5586,120 @@
       </w:rPr>
     </w:lvl>
   </w:abstractNum>
-  <w:abstractNum w:abstractNumId="4">
+  <w:abstractNum w:abstractNumId="5">
+    <w:nsid w:val="2C020A90"/>
+    <w:multiLevelType w:val="hybridMultilevel"/>
+    <w:tmpl w:val="DF0EB006"/>
+    <w:lvl w:ilvl="0" w:tplc="040C0001">
+      <w:start w:val="1"/>
+      <w:numFmt w:val="bullet"/>
+      <w:lvlText w:val=""/>
+      <w:lvlJc w:val="left"/>
+      <w:pPr>
+        <w:ind w:left="720" w:hanging="360"/>
+      </w:pPr>
+      <w:rPr>
+        <w:rFonts w:ascii="Symbol" w:hAnsi="Symbol" w:hint="default"/>
+      </w:rPr>
+    </w:lvl>
+    <w:lvl w:ilvl="1" w:tplc="040C0003" w:tentative="1">
+      <w:start w:val="1"/>
+      <w:numFmt w:val="bullet"/>
+      <w:lvlText w:val="o"/>
+      <w:lvlJc w:val="left"/>
+      <w:pPr>
+        <w:ind w:left="1440" w:hanging="360"/>
+      </w:pPr>
+      <w:rPr>
+        <w:rFonts w:ascii="Courier New" w:hAnsi="Courier New" w:cs="Courier New" w:hint="default"/>
+      </w:rPr>
+    </w:lvl>
+    <w:lvl w:ilvl="2" w:tplc="040C0005" w:tentative="1">
+      <w:start w:val="1"/>
+      <w:numFmt w:val="bullet"/>
+      <w:lvlText w:val=""/>
+      <w:lvlJc w:val="left"/>
+      <w:pPr>
+        <w:ind w:left="2160" w:hanging="360"/>
+      </w:pPr>
+      <w:rPr>
+        <w:rFonts w:ascii="Wingdings" w:hAnsi="Wingdings" w:hint="default"/>
+      </w:rPr>
+    </w:lvl>
+    <w:lvl w:ilvl="3" w:tplc="040C0001" w:tentative="1">
+      <w:start w:val="1"/>
+      <w:numFmt w:val="bullet"/>
+      <w:lvlText w:val=""/>
+      <w:lvlJc w:val="left"/>
+      <w:pPr>
+        <w:ind w:left="2880" w:hanging="360"/>
+      </w:pPr>
+      <w:rPr>
+        <w:rFonts w:ascii="Symbol" w:hAnsi="Symbol" w:hint="default"/>
+      </w:rPr>
+    </w:lvl>
+    <w:lvl w:ilvl="4" w:tplc="040C0003" w:tentative="1">
+      <w:start w:val="1"/>
+      <w:numFmt w:val="bullet"/>
+      <w:lvlText w:val="o"/>
+      <w:lvlJc w:val="left"/>
+      <w:pPr>
+        <w:ind w:left="3600" w:hanging="360"/>
+      </w:pPr>
+      <w:rPr>
+        <w:rFonts w:ascii="Courier New" w:hAnsi="Courier New" w:cs="Courier New" w:hint="default"/>
+      </w:rPr>
+    </w:lvl>
+    <w:lvl w:ilvl="5" w:tplc="040C0005" w:tentative="1">
+      <w:start w:val="1"/>
+      <w:numFmt w:val="bullet"/>
+      <w:lvlText w:val=""/>
+      <w:lvlJc w:val="left"/>
+      <w:pPr>
+        <w:ind w:left="4320" w:hanging="360"/>
+      </w:pPr>
+      <w:rPr>
+        <w:rFonts w:ascii="Wingdings" w:hAnsi="Wingdings" w:hint="default"/>
+      </w:rPr>
+    </w:lvl>
+    <w:lvl w:ilvl="6" w:tplc="040C0001" w:tentative="1">
+      <w:start w:val="1"/>
+      <w:numFmt w:val="bullet"/>
+      <w:lvlText w:val=""/>
+      <w:lvlJc w:val="left"/>
+      <w:pPr>
+        <w:ind w:left="5040" w:hanging="360"/>
+      </w:pPr>
+      <w:rPr>
+        <w:rFonts w:ascii="Symbol" w:hAnsi="Symbol" w:hint="default"/>
+      </w:rPr>
+    </w:lvl>
+    <w:lvl w:ilvl="7" w:tplc="040C0003" w:tentative="1">
+      <w:start w:val="1"/>
+      <w:numFmt w:val="bullet"/>
+      <w:lvlText w:val="o"/>
+      <w:lvlJc w:val="left"/>
+      <w:pPr>
+        <w:ind w:left="5760" w:hanging="360"/>
+      </w:pPr>
+      <w:rPr>
+        <w:rFonts w:ascii="Courier New" w:hAnsi="Courier New" w:cs="Courier New" w:hint="default"/>
+      </w:rPr>
+    </w:lvl>
+    <w:lvl w:ilvl="8" w:tplc="040C0005" w:tentative="1">
+      <w:start w:val="1"/>
+      <w:numFmt w:val="bullet"/>
+      <w:lvlText w:val=""/>
+      <w:lvlJc w:val="left"/>
+      <w:pPr>
+        <w:ind w:left="6480" w:hanging="360"/>
+      </w:pPr>
+      <w:rPr>
+        <w:rFonts w:ascii="Wingdings" w:hAnsi="Wingdings" w:hint="default"/>
+      </w:rPr>
+    </w:lvl>
+  </w:abstractNum>
+  <w:abstractNum w:abstractNumId="6">
     <w:nsid w:val="2D596456"/>
     <w:multiLevelType w:val="hybridMultilevel"/>
     <w:tmpl w:val="02FE11BC"/>
@@ -5118,7 +5812,7 @@
       </w:rPr>
     </w:lvl>
   </w:abstractNum>
-  <w:abstractNum w:abstractNumId="5">
+  <w:abstractNum w:abstractNumId="7">
     <w:nsid w:val="33DF1ED2"/>
     <w:multiLevelType w:val="hybridMultilevel"/>
     <w:tmpl w:val="EFEE2BB6"/>
@@ -5230,7 +5924,120 @@
       </w:rPr>
     </w:lvl>
   </w:abstractNum>
-  <w:abstractNum w:abstractNumId="6">
+  <w:abstractNum w:abstractNumId="8">
+    <w:nsid w:val="44A40D7E"/>
+    <w:multiLevelType w:val="hybridMultilevel"/>
+    <w:tmpl w:val="B7F27580"/>
+    <w:lvl w:ilvl="0" w:tplc="040C0001">
+      <w:start w:val="1"/>
+      <w:numFmt w:val="bullet"/>
+      <w:lvlText w:val=""/>
+      <w:lvlJc w:val="left"/>
+      <w:pPr>
+        <w:ind w:left="720" w:hanging="360"/>
+      </w:pPr>
+      <w:rPr>
+        <w:rFonts w:ascii="Symbol" w:hAnsi="Symbol" w:hint="default"/>
+      </w:rPr>
+    </w:lvl>
+    <w:lvl w:ilvl="1" w:tplc="040C0003" w:tentative="1">
+      <w:start w:val="1"/>
+      <w:numFmt w:val="bullet"/>
+      <w:lvlText w:val="o"/>
+      <w:lvlJc w:val="left"/>
+      <w:pPr>
+        <w:ind w:left="1440" w:hanging="360"/>
+      </w:pPr>
+      <w:rPr>
+        <w:rFonts w:ascii="Courier New" w:hAnsi="Courier New" w:cs="Courier New" w:hint="default"/>
+      </w:rPr>
+    </w:lvl>
+    <w:lvl w:ilvl="2" w:tplc="040C0005" w:tentative="1">
+      <w:start w:val="1"/>
+      <w:numFmt w:val="bullet"/>
+      <w:lvlText w:val=""/>
+      <w:lvlJc w:val="left"/>
+      <w:pPr>
+        <w:ind w:left="2160" w:hanging="360"/>
+      </w:pPr>
+      <w:rPr>
+        <w:rFonts w:ascii="Wingdings" w:hAnsi="Wingdings" w:hint="default"/>
+      </w:rPr>
+    </w:lvl>
+    <w:lvl w:ilvl="3" w:tplc="040C0001" w:tentative="1">
+      <w:start w:val="1"/>
+      <w:numFmt w:val="bullet"/>
+      <w:lvlText w:val=""/>
+      <w:lvlJc w:val="left"/>
+      <w:pPr>
+        <w:ind w:left="2880" w:hanging="360"/>
+      </w:pPr>
+      <w:rPr>
+        <w:rFonts w:ascii="Symbol" w:hAnsi="Symbol" w:hint="default"/>
+      </w:rPr>
+    </w:lvl>
+    <w:lvl w:ilvl="4" w:tplc="040C0003" w:tentative="1">
+      <w:start w:val="1"/>
+      <w:numFmt w:val="bullet"/>
+      <w:lvlText w:val="o"/>
+      <w:lvlJc w:val="left"/>
+      <w:pPr>
+        <w:ind w:left="3600" w:hanging="360"/>
+      </w:pPr>
+      <w:rPr>
+        <w:rFonts w:ascii="Courier New" w:hAnsi="Courier New" w:cs="Courier New" w:hint="default"/>
+      </w:rPr>
+    </w:lvl>
+    <w:lvl w:ilvl="5" w:tplc="040C0005" w:tentative="1">
+      <w:start w:val="1"/>
+      <w:numFmt w:val="bullet"/>
+      <w:lvlText w:val=""/>
+      <w:lvlJc w:val="left"/>
+      <w:pPr>
+        <w:ind w:left="4320" w:hanging="360"/>
+      </w:pPr>
+      <w:rPr>
+        <w:rFonts w:ascii="Wingdings" w:hAnsi="Wingdings" w:hint="default"/>
+      </w:rPr>
+    </w:lvl>
+    <w:lvl w:ilvl="6" w:tplc="040C0001" w:tentative="1">
+      <w:start w:val="1"/>
+      <w:numFmt w:val="bullet"/>
+      <w:lvlText w:val=""/>
+      <w:lvlJc w:val="left"/>
+      <w:pPr>
+        <w:ind w:left="5040" w:hanging="360"/>
+      </w:pPr>
+      <w:rPr>
+        <w:rFonts w:ascii="Symbol" w:hAnsi="Symbol" w:hint="default"/>
+      </w:rPr>
+    </w:lvl>
+    <w:lvl w:ilvl="7" w:tplc="040C0003" w:tentative="1">
+      <w:start w:val="1"/>
+      <w:numFmt w:val="bullet"/>
+      <w:lvlText w:val="o"/>
+      <w:lvlJc w:val="left"/>
+      <w:pPr>
+        <w:ind w:left="5760" w:hanging="360"/>
+      </w:pPr>
+      <w:rPr>
+        <w:rFonts w:ascii="Courier New" w:hAnsi="Courier New" w:cs="Courier New" w:hint="default"/>
+      </w:rPr>
+    </w:lvl>
+    <w:lvl w:ilvl="8" w:tplc="040C0005" w:tentative="1">
+      <w:start w:val="1"/>
+      <w:numFmt w:val="bullet"/>
+      <w:lvlText w:val=""/>
+      <w:lvlJc w:val="left"/>
+      <w:pPr>
+        <w:ind w:left="6480" w:hanging="360"/>
+      </w:pPr>
+      <w:rPr>
+        <w:rFonts w:ascii="Wingdings" w:hAnsi="Wingdings" w:hint="default"/>
+      </w:rPr>
+    </w:lvl>
+  </w:abstractNum>
+  <w:abstractNum w:abstractNumId="9">
     <w:nsid w:val="65692DF1"/>
     <w:multiLevelType w:val="hybridMultilevel"/>
     <w:tmpl w:val="8E34D980"/>
@@ -5343,7 +6150,7 @@
       </w:rPr>
     </w:lvl>
   </w:abstractNum>
-  <w:abstractNum w:abstractNumId="7">
+  <w:abstractNum w:abstractNumId="10">
     <w:nsid w:val="6E63163D"/>
     <w:multiLevelType w:val="hybridMultilevel"/>
     <w:tmpl w:val="A1604F76"/>
@@ -5432,7 +6239,7 @@
       </w:pPr>
     </w:lvl>
   </w:abstractNum>
-  <w:abstractNum w:abstractNumId="8">
+  <w:abstractNum w:abstractNumId="11">
     <w:nsid w:val="78786B1E"/>
     <w:multiLevelType w:val="hybridMultilevel"/>
     <w:tmpl w:val="39C0D654"/>
@@ -5545,7 +6352,7 @@
       </w:rPr>
     </w:lvl>
   </w:abstractNum>
-  <w:abstractNum w:abstractNumId="9">
+  <w:abstractNum w:abstractNumId="12">
     <w:nsid w:val="79AF702B"/>
     <w:multiLevelType w:val="hybridMultilevel"/>
     <w:tmpl w:val="9AE03420"/>
@@ -5632,25 +6439,25 @@
     </w:lvl>
   </w:abstractNum>
   <w:num w:numId="1">
+    <w:abstractNumId w:val="4"/>
+  </w:num>
+  <w:num w:numId="2">
+    <w:abstractNumId w:val="6"/>
+  </w:num>
+  <w:num w:numId="3">
     <w:abstractNumId w:val="3"/>
   </w:num>
-  <w:num w:numId="2">
-    <w:abstractNumId w:val="4"/>
-  </w:num>
-  <w:num w:numId="3">
-    <w:abstractNumId w:val="2"/>
-  </w:num>
   <w:num w:numId="4">
-    <w:abstractNumId w:val="8"/>
+    <w:abstractNumId w:val="11"/>
   </w:num>
   <w:num w:numId="5">
-    <w:abstractNumId w:val="6"/>
+    <w:abstractNumId w:val="9"/>
   </w:num>
   <w:num w:numId="6">
-    <w:abstractNumId w:val="9"/>
+    <w:abstractNumId w:val="12"/>
   </w:num>
   <w:num w:numId="7">
-    <w:abstractNumId w:val="7"/>
+    <w:abstractNumId w:val="10"/>
   </w:num>
   <w:num w:numId="8">
     <w:abstractNumId w:val="1"/>
@@ -5659,6 +6466,15 @@
     <w:abstractNumId w:val="0"/>
   </w:num>
   <w:num w:numId="10">
+    <w:abstractNumId w:val="7"/>
+  </w:num>
+  <w:num w:numId="11">
+    <w:abstractNumId w:val="8"/>
+  </w:num>
+  <w:num w:numId="12">
+    <w:abstractNumId w:val="2"/>
+  </w:num>
+  <w:num w:numId="13">
     <w:abstractNumId w:val="5"/>
   </w:num>
 </w:numbering>
@@ -7689,7 +8505,7 @@
 </file>
 
 <file path=customXml/itemProps2.xml><?xml version="1.0" encoding="utf-8"?>
-<ds:datastoreItem xmlns:ds="http://schemas.openxmlformats.org/officeDocument/2006/customXml" ds:itemID="{85D36358-5844-4903-9935-A734AC2CF8D4}">
+<ds:datastoreItem xmlns:ds="http://schemas.openxmlformats.org/officeDocument/2006/customXml" ds:itemID="{73B03553-5181-4F33-ABBF-529CA613CFF0}">
   <ds:schemaRefs>
     <ds:schemaRef ds:uri="http://schemas.openxmlformats.org/officeDocument/2006/bibliography"/>
   </ds:schemaRefs>

</xml_diff>

<commit_message>
add partie Le planning (CDC)
</commit_message>
<xml_diff>
--- a/Cahier des charges/Cahier Des Charges2.docx
+++ b/Cahier des charges/Cahier Des Charges2.docx
@@ -1564,23 +1564,7 @@
         <w:t>L</w:t>
       </w:r>
       <w:r>
-        <w:t>e laboratoire SYMME (</w:t>
-      </w:r>
-      <w:proofErr w:type="spellStart"/>
-      <w:r>
-        <w:t>SYstèmes</w:t>
-      </w:r>
-      <w:proofErr w:type="spellEnd"/>
-      <w:r>
-        <w:t xml:space="preserve"> et Matériaux pour la </w:t>
-      </w:r>
-      <w:proofErr w:type="spellStart"/>
-      <w:r>
-        <w:t>MEcatronique</w:t>
-      </w:r>
-      <w:proofErr w:type="spellEnd"/>
-      <w:r>
-        <w:t>) est un laboratoire de l'Université de Savoie</w:t>
+        <w:t>e laboratoire SYMME (SYstèmes et Matériaux pour la MEcatronique) est un laboratoire de l'Université de Savoie</w:t>
       </w:r>
       <w:r>
         <w:t>, dont les activités sont tournées vers les avancées technologiques et au niveau de la santé.</w:t>
@@ -1723,23 +1707,7 @@
         <w:t xml:space="preserve"> </w:t>
       </w:r>
       <w:r>
-        <w:t>(</w:t>
-      </w:r>
-      <w:proofErr w:type="spellStart"/>
-      <w:r>
-        <w:t>SYstèmes</w:t>
-      </w:r>
-      <w:proofErr w:type="spellEnd"/>
-      <w:r>
-        <w:t xml:space="preserve"> et Matériaux pour la </w:t>
-      </w:r>
-      <w:proofErr w:type="spellStart"/>
-      <w:r>
-        <w:t>MEcatronique</w:t>
-      </w:r>
-      <w:proofErr w:type="spellEnd"/>
-      <w:r>
-        <w:t>)</w:t>
+        <w:t>(SYstèmes et Matériaux pour la MEcatronique)</w:t>
       </w:r>
     </w:p>
     <w:p>
@@ -1841,18 +1809,8 @@
           <w:sz w:val="24"/>
           <w:szCs w:val="24"/>
         </w:rPr>
-        <w:t xml:space="preserve"> </w:t>
-      </w:r>
-      <w:proofErr w:type="spellStart"/>
-      <w:r>
-        <w:rPr>
-          <w:rFonts w:ascii="Calibri" w:hAnsi="Calibri" w:cs="Calibri"/>
-          <w:sz w:val="24"/>
-          <w:szCs w:val="24"/>
-        </w:rPr>
-        <w:t>nc</w:t>
-      </w:r>
-      <w:proofErr w:type="spellEnd"/>
+        <w:t xml:space="preserve"> nc</w:t>
+      </w:r>
     </w:p>
     <w:p>
       <w:pPr>
@@ -2627,23 +2585,7 @@
     <w:p/>
     <w:p>
       <w:r>
-        <w:t xml:space="preserve">Maurice Pillet et Simon </w:t>
-      </w:r>
-      <w:proofErr w:type="spellStart"/>
-      <w:r>
-        <w:t>Desage</w:t>
-      </w:r>
-      <w:proofErr w:type="spellEnd"/>
-      <w:r>
-        <w:t xml:space="preserve"> seront les principaux utilisateurs du logiciel, et M. </w:t>
-      </w:r>
-      <w:proofErr w:type="spellStart"/>
-      <w:r>
-        <w:t>Desage</w:t>
-      </w:r>
-      <w:proofErr w:type="spellEnd"/>
-      <w:r>
-        <w:t xml:space="preserve"> s’appuiera sur notre Etat de l’Art.</w:t>
+        <w:t>Maurice Pillet et Simon Desage seront les principaux utilisateurs du logiciel, et M. Desage s’appuiera sur notre Etat de l’Art.</w:t>
       </w:r>
     </w:p>
     <w:p/>
@@ -2669,23 +2611,7 @@
         <w:spacing w:line="276" w:lineRule="auto"/>
       </w:pPr>
       <w:r>
-        <w:t xml:space="preserve">Le but de l’état de l’art est pour M. </w:t>
-      </w:r>
-      <w:proofErr w:type="spellStart"/>
-      <w:r>
-        <w:t>Desage</w:t>
-      </w:r>
-      <w:proofErr w:type="spellEnd"/>
-      <w:r>
-        <w:t xml:space="preserve"> de s’appuyer sur celui-ci pour la méthode de rendu OpenGL, l’application, elle, a pour but d’être réutiliser à </w:t>
-      </w:r>
-      <w:proofErr w:type="gramStart"/>
-      <w:r>
-        <w:t>l’avenir ,</w:t>
-      </w:r>
-      <w:proofErr w:type="gramEnd"/>
-      <w:r>
-        <w:t xml:space="preserve"> pour permettre le rendu d’une image.</w:t>
+        <w:t>Le but de l’état de l’art est pour M. Desage de s’appuyer sur celui-ci pour la méthode de rendu OpenGL, l’application, elle, a pour but d’être réutiliser à l’avenir , pour permettre le rendu d’une image.</w:t>
       </w:r>
       <w:r>
         <w:br w:type="page"/>
@@ -3461,15 +3387,7 @@
         <w:t>chemins</w:t>
       </w:r>
       <w:r>
-        <w:t xml:space="preserve"> </w:t>
-      </w:r>
-      <w:proofErr w:type="gramStart"/>
-      <w:r>
-        <w:t>absolues</w:t>
-      </w:r>
-      <w:proofErr w:type="gramEnd"/>
-      <w:r>
-        <w:t xml:space="preserve"> des images.</w:t>
+        <w:t xml:space="preserve"> absolues des images.</w:t>
       </w:r>
     </w:p>
     <w:p>
@@ -3902,15 +3820,7 @@
         <w:t>Post conditions :</w:t>
       </w:r>
       <w:r>
-        <w:t xml:space="preserve"> Image </w:t>
-      </w:r>
-      <w:proofErr w:type="gramStart"/>
-      <w:r>
-        <w:t>enregistrer</w:t>
-      </w:r>
-      <w:proofErr w:type="gramEnd"/>
-      <w:r>
-        <w:t xml:space="preserve"> sur l’ordinateur.</w:t>
+        <w:t xml:space="preserve"> Image enregistrer sur l’ordinateur.</w:t>
       </w:r>
     </w:p>
     <w:p/>
@@ -4094,15 +4004,7 @@
         <w:jc w:val="both"/>
       </w:pPr>
       <w:r>
-        <w:t xml:space="preserve">Le projet est à vocation pédagogique (projet </w:t>
-      </w:r>
-      <w:proofErr w:type="spellStart"/>
-      <w:r>
-        <w:t>tutoré</w:t>
-      </w:r>
-      <w:proofErr w:type="spellEnd"/>
-      <w:r>
-        <w:t xml:space="preserve"> dans le</w:t>
+        <w:t>Le projet est à vocation pédagogique (projet tutoré dans le</w:t>
       </w:r>
       <w:r>
         <w:t xml:space="preserve"> cadre de la 2ème année de DUT)</w:t>
@@ -4257,8 +4159,6 @@
       <w:pPr>
         <w:jc w:val="both"/>
       </w:pPr>
-      <w:bookmarkStart w:id="7" w:name="_GoBack"/>
-      <w:bookmarkEnd w:id="7"/>
     </w:p>
     <w:p>
       <w:pPr>
@@ -4371,13 +4271,8 @@
         <w:jc w:val="both"/>
       </w:pPr>
       <w:r>
-        <w:t xml:space="preserve">Langages : C++, GLSL, </w:t>
-      </w:r>
-      <w:proofErr w:type="spellStart"/>
-      <w:r>
-        <w:t>LaTeX</w:t>
-      </w:r>
-      <w:proofErr w:type="spellEnd"/>
+        <w:t>Langages : C++, GLSL, LaTeX</w:t>
+      </w:r>
     </w:p>
     <w:p>
       <w:pPr>
@@ -4390,13 +4285,8 @@
         <w:jc w:val="both"/>
       </w:pPr>
       <w:r>
-        <w:t xml:space="preserve">Bibliothèques : OpenGL, QT, SFML, </w:t>
-      </w:r>
-      <w:proofErr w:type="spellStart"/>
-      <w:r>
-        <w:t>OpenCV</w:t>
-      </w:r>
-      <w:proofErr w:type="spellEnd"/>
+        <w:t>Bibliothèques : OpenGL, QT, SFML, OpenCV</w:t>
+      </w:r>
     </w:p>
     <w:p>
       <w:pPr>
@@ -4409,13 +4299,8 @@
         <w:jc w:val="both"/>
       </w:pPr>
       <w:r>
-        <w:t xml:space="preserve">Utilisation de </w:t>
-      </w:r>
-      <w:proofErr w:type="spellStart"/>
-      <w:r>
-        <w:t>Shader</w:t>
-      </w:r>
-      <w:proofErr w:type="spellEnd"/>
+        <w:t>Utilisation de Shader</w:t>
+      </w:r>
     </w:p>
     <w:p>
       <w:pPr>
@@ -4575,15 +4460,7 @@
         <w:spacing w:after="200" w:line="276" w:lineRule="auto"/>
       </w:pPr>
       <w:r>
-        <w:t xml:space="preserve">Les </w:t>
-      </w:r>
-      <w:proofErr w:type="spellStart"/>
-      <w:r>
-        <w:t>Shaders</w:t>
-      </w:r>
-      <w:proofErr w:type="spellEnd"/>
-      <w:r>
-        <w:t>,</w:t>
+        <w:t>Les Shaders,</w:t>
       </w:r>
     </w:p>
     <w:p>
@@ -4596,15 +4473,7 @@
         <w:spacing w:after="200" w:line="276" w:lineRule="auto"/>
       </w:pPr>
       <w:r>
-        <w:t xml:space="preserve">Les différents outils de rendu 3D (OpenGL, </w:t>
-      </w:r>
-      <w:proofErr w:type="spellStart"/>
-      <w:r>
-        <w:t>MatLab</w:t>
-      </w:r>
-      <w:proofErr w:type="spellEnd"/>
-      <w:r>
-        <w:t>).</w:t>
+        <w:t>Les différents outils de rendu 3D (OpenGL, MatLab).</w:t>
       </w:r>
     </w:p>
     <w:p>
@@ -4811,6 +4680,199 @@
       </w:r>
     </w:p>
     <w:p/>
+    <w:p>
+      <w:pPr>
+        <w:spacing w:line="276" w:lineRule="auto"/>
+      </w:pPr>
+      <w:r>
+        <w:br w:type="page"/>
+      </w:r>
+    </w:p>
+    <w:p>
+      <w:pPr>
+        <w:spacing w:line="276" w:lineRule="auto"/>
+      </w:pPr>
+    </w:p>
+    <w:p>
+      <w:pPr>
+        <w:pStyle w:val="Titre1"/>
+        <w:numPr>
+          <w:ilvl w:val="0"/>
+          <w:numId w:val="7"/>
+        </w:numPr>
+        <w:jc w:val="center"/>
+        <w:rPr>
+          <w:sz w:val="52"/>
+          <w:szCs w:val="52"/>
+        </w:rPr>
+      </w:pPr>
+      <w:r>
+        <w:rPr>
+          <w:sz w:val="52"/>
+          <w:szCs w:val="52"/>
+        </w:rPr>
+        <w:t>Le Planning</w:t>
+      </w:r>
+    </w:p>
+    <w:p>
+      <w:pPr>
+        <w:jc w:val="both"/>
+        <w:rPr>
+          <w:u w:val="single"/>
+        </w:rPr>
+      </w:pPr>
+    </w:p>
+    <w:p>
+      <w:pPr>
+        <w:jc w:val="both"/>
+        <w:rPr>
+          <w:u w:val="single"/>
+        </w:rPr>
+      </w:pPr>
+    </w:p>
+    <w:p>
+      <w:pPr>
+        <w:jc w:val="both"/>
+      </w:pPr>
+      <w:r>
+        <w:rPr>
+          <w:b/>
+        </w:rPr>
+        <w:t>Lundi 09 décembre 2013 :</w:t>
+      </w:r>
+      <w:r>
+        <w:t xml:space="preserve"> Soutenance d'avancement du projet.</w:t>
+      </w:r>
+    </w:p>
+    <w:p>
+      <w:pPr>
+        <w:jc w:val="both"/>
+      </w:pPr>
+    </w:p>
+    <w:p>
+      <w:pPr>
+        <w:jc w:val="both"/>
+      </w:pPr>
+    </w:p>
+    <w:p>
+      <w:pPr>
+        <w:jc w:val="both"/>
+      </w:pPr>
+      <w:r>
+        <w:rPr>
+          <w:b/>
+        </w:rPr>
+        <w:t>Vendredi 13 décembre 2013 :</w:t>
+      </w:r>
+      <w:r>
+        <w:t xml:space="preserve"> Validation définitive du Cahier des Charges.</w:t>
+      </w:r>
+    </w:p>
+    <w:p>
+      <w:pPr>
+        <w:jc w:val="both"/>
+      </w:pPr>
+    </w:p>
+    <w:p>
+      <w:pPr>
+        <w:jc w:val="both"/>
+      </w:pPr>
+    </w:p>
+    <w:p>
+      <w:pPr>
+        <w:jc w:val="both"/>
+      </w:pPr>
+      <w:r>
+        <w:rPr>
+          <w:b/>
+        </w:rPr>
+        <w:t>Mi-décembre 2013 :</w:t>
+      </w:r>
+      <w:r>
+        <w:t xml:space="preserve"> </w:t>
+      </w:r>
+      <w:r>
+        <w:t>Rem</w:t>
+      </w:r>
+      <w:r>
+        <w:t>ise du dossier de gestion de projet.</w:t>
+      </w:r>
+    </w:p>
+    <w:p>
+      <w:pPr>
+        <w:jc w:val="both"/>
+      </w:pPr>
+    </w:p>
+    <w:p>
+      <w:pPr>
+        <w:jc w:val="both"/>
+      </w:pPr>
+    </w:p>
+    <w:p>
+      <w:pPr>
+        <w:jc w:val="both"/>
+      </w:pPr>
+      <w:r>
+        <w:rPr>
+          <w:b/>
+        </w:rPr>
+        <w:t>Début janvier 2014 :</w:t>
+      </w:r>
+      <w:r>
+        <w:t xml:space="preserve"> Début de la phase de développement.</w:t>
+      </w:r>
+    </w:p>
+    <w:p>
+      <w:pPr>
+        <w:jc w:val="both"/>
+      </w:pPr>
+    </w:p>
+    <w:p>
+      <w:pPr>
+        <w:jc w:val="both"/>
+      </w:pPr>
+    </w:p>
+    <w:p>
+      <w:pPr>
+        <w:jc w:val="both"/>
+      </w:pPr>
+      <w:r>
+        <w:rPr>
+          <w:b/>
+        </w:rPr>
+        <w:t>Fin mars 2014 :</w:t>
+      </w:r>
+      <w:r>
+        <w:t xml:space="preserve"> Soutenance finale du projet.</w:t>
+      </w:r>
+    </w:p>
+    <w:p>
+      <w:pPr>
+        <w:jc w:val="both"/>
+      </w:pPr>
+    </w:p>
+    <w:p>
+      <w:pPr>
+        <w:jc w:val="both"/>
+      </w:pPr>
+    </w:p>
+    <w:p>
+      <w:r>
+        <w:t xml:space="preserve">Ce planning est </w:t>
+      </w:r>
+      <w:r>
+        <w:t xml:space="preserve">approximatif et </w:t>
+      </w:r>
+      <w:r>
+        <w:t>donc</w:t>
+      </w:r>
+      <w:bookmarkStart w:id="7" w:name="_GoBack"/>
+      <w:bookmarkEnd w:id="7"/>
+      <w:r>
+        <w:t xml:space="preserve"> susceptible d’être modifié.</w:t>
+      </w:r>
+    </w:p>
+    <w:p/>
     <w:sectPr>
       <w:headerReference w:type="default" r:id="rId14"/>
       <w:footerReference w:type="default" r:id="rId15"/>
@@ -4881,7 +4943,7 @@
       <w:rPr>
         <w:noProof/>
       </w:rPr>
-      <w:t>11</w:t>
+      <w:t>14</w:t>
     </w:r>
     <w:r>
       <w:fldChar w:fldCharType="end"/>
@@ -8505,7 +8567,7 @@
 </file>
 
 <file path=customXml/itemProps2.xml><?xml version="1.0" encoding="utf-8"?>
-<ds:datastoreItem xmlns:ds="http://schemas.openxmlformats.org/officeDocument/2006/customXml" ds:itemID="{73B03553-5181-4F33-ABBF-529CA613CFF0}">
+<ds:datastoreItem xmlns:ds="http://schemas.openxmlformats.org/officeDocument/2006/customXml" ds:itemID="{68A4876B-E53E-4217-815D-E2BA75288AB8}">
   <ds:schemaRefs>
     <ds:schemaRef ds:uri="http://schemas.openxmlformats.org/officeDocument/2006/bibliography"/>
   </ds:schemaRefs>

</xml_diff>